<commit_message>
Final syllabus and updated homework
</commit_message>
<xml_diff>
--- a/syllabus/syllabus2024.docx
+++ b/syllabus/syllabus2024.docx
@@ -352,13 +352,7 @@
         <w:rPr>
           <w:rFonts w:ascii="Garamond" w:hAnsi="Garamond"/>
         </w:rPr>
-        <w:t>]</w:t>
-      </w:r>
-      <w:r>
-        <w:rPr>
-          <w:rFonts w:ascii="Garamond" w:hAnsi="Garamond"/>
-        </w:rPr>
-        <w:t>: Finite difference methods for ordinary and partial differential equations</w:t>
+        <w:t>]: Finite difference methods for ordinary and partial differential equations</w:t>
       </w:r>
     </w:p>
     <w:p>
@@ -1399,14 +1393,44 @@
         <w:rPr>
           <w:rFonts w:ascii="Garamond" w:hAnsi="Garamond"/>
         </w:rPr>
-        <w:t xml:space="preserve">: </w:t>
-      </w:r>
-      <w:r>
-        <w:rPr>
-          <w:rFonts w:ascii="Garamond" w:hAnsi="Garamond"/>
-        </w:rPr>
-        <w:t>TBD</w:t>
-      </w:r>
+        <w:t xml:space="preserve"> </w:t>
+      </w:r>
+    </w:p>
+    <w:p>
+      <w:pPr>
+        <w:jc w:val="both"/>
+        <w:rPr>
+          <w:rFonts w:ascii="Garamond" w:hAnsi="Garamond"/>
+        </w:rPr>
+      </w:pPr>
+      <w:r>
+        <w:rPr>
+          <w:rFonts w:ascii="Garamond" w:hAnsi="Garamond"/>
+        </w:rPr>
+        <w:t xml:space="preserve">Homework is optional and the final exam counts for 100% of the grade. However, handing in the problem sets earns you extra credit, up to a total of 60% of the grade. To illustrate: Suppose you score 75/100 on the final exam but fully complete and hand in all 6 problem sets. Then your final grade will be 60 + 0.4*75 = 90/100. If </w:t>
+      </w:r>
+      <w:proofErr w:type="gramStart"/>
+      <w:r>
+        <w:rPr>
+          <w:rFonts w:ascii="Garamond" w:hAnsi="Garamond"/>
+        </w:rPr>
+        <w:t>you</w:t>
+      </w:r>
+      <w:proofErr w:type="gramEnd"/>
+      <w:r>
+        <w:rPr>
+          <w:rFonts w:ascii="Garamond" w:hAnsi="Garamond"/>
+        </w:rPr>
+        <w:t xml:space="preserve"> complete half of each problem set, then your final grade would be 30 + 0.7*75 = 82.5/100. </w:t>
+      </w:r>
+    </w:p>
+    <w:p>
+      <w:pPr>
+        <w:jc w:val="both"/>
+        <w:rPr>
+          <w:rFonts w:ascii="Garamond" w:hAnsi="Garamond"/>
+        </w:rPr>
+      </w:pPr>
     </w:p>
     <w:p>
       <w:pPr>
@@ -2567,13 +2591,7 @@
         <w:rPr>
           <w:rFonts w:ascii="Garamond" w:hAnsi="Garamond"/>
         </w:rPr>
-        <w:t xml:space="preserve">: </w:t>
-      </w:r>
-      <w:r>
-        <w:rPr>
-          <w:rFonts w:ascii="Garamond" w:hAnsi="Garamond"/>
-        </w:rPr>
-        <w:t>investment</w:t>
+        <w:t>: investment</w:t>
       </w:r>
     </w:p>
     <w:p>
@@ -2687,13 +2705,7 @@
         <w:rPr>
           <w:rFonts w:ascii="Garamond" w:hAnsi="Garamond"/>
         </w:rPr>
-        <w:t xml:space="preserve">: </w:t>
-      </w:r>
-      <w:r>
-        <w:rPr>
-          <w:rFonts w:ascii="Garamond" w:hAnsi="Garamond"/>
-        </w:rPr>
-        <w:t>inequality</w:t>
+        <w:t>: inequality</w:t>
       </w:r>
     </w:p>
     <w:p>
@@ -6130,6 +6142,7 @@
   <w:style w:type="character" w:default="1" w:styleId="DefaultParagraphFont">
     <w:name w:val="Default Paragraph Font"/>
     <w:uiPriority w:val="1"/>
+    <w:semiHidden/>
     <w:unhideWhenUsed/>
   </w:style>
   <w:style w:type="table" w:default="1" w:styleId="TableNormal">

</xml_diff>